<commit_message>
Update docs serta recording
</commit_message>
<xml_diff>
--- a/Docs/FINAL PROJECT - Data Engineer 5.docx
+++ b/Docs/FINAL PROJECT - Data Engineer 5.docx
@@ -15,14 +15,7 @@
           <w:sz w:val="28"/>
           <w:u w:val="single"/>
         </w:rPr>
-        <w:t xml:space="preserve">FINAL </w:t>
-      </w:r>
-      <w:r>
-        <w:rPr>
-          <w:sz w:val="28"/>
-          <w:u w:val="single"/>
-        </w:rPr>
-        <w:t>PROJECT</w:t>
+        <w:t>FINAL PROJECT</w:t>
       </w:r>
     </w:p>
     <w:p>
@@ -35,10 +28,7 @@
       </w:r>
       <w:r>
         <w:tab/>
-        <w:t xml:space="preserve">: </w:t>
-      </w:r>
-      <w:r>
-        <w:t>Data Engineer</w:t>
+        <w:t>: Data Engineer</w:t>
       </w:r>
     </w:p>
     <w:p>
@@ -51,10 +41,7 @@
       </w:r>
       <w:r>
         <w:tab/>
-        <w:t xml:space="preserve">: </w:t>
-      </w:r>
-      <w:r>
-        <w:t>5</w:t>
+        <w:t>: 5</w:t>
       </w:r>
     </w:p>
     <w:p>
@@ -67,13 +54,8 @@
       </w:r>
       <w:r>
         <w:tab/>
-        <w:t xml:space="preserve">: Muhammad Wildan </w:t>
-      </w:r>
-      <w:proofErr w:type="spellStart"/>
-      <w:r>
-        <w:t>Hardiyanto</w:t>
-      </w:r>
-      <w:proofErr w:type="spellEnd"/>
+        <w:t>: Muhammad Wildan Hardiyanto</w:t>
+      </w:r>
     </w:p>
     <w:p>
       <w:pPr>
@@ -115,128 +97,8 @@
         <w:rPr>
           <w:i/>
         </w:rPr>
-        <w:t xml:space="preserve">Student </w:t>
-      </w:r>
-      <w:proofErr w:type="spellStart"/>
-      <w:r>
-        <w:rPr>
-          <w:i/>
-        </w:rPr>
-        <w:t>mampu</w:t>
-      </w:r>
-      <w:proofErr w:type="spellEnd"/>
-      <w:r>
-        <w:rPr>
-          <w:i/>
-        </w:rPr>
-        <w:t xml:space="preserve"> </w:t>
-      </w:r>
-      <w:proofErr w:type="spellStart"/>
-      <w:r>
-        <w:rPr>
-          <w:i/>
-        </w:rPr>
-        <w:t>memilih</w:t>
-      </w:r>
-      <w:proofErr w:type="spellEnd"/>
-      <w:r>
-        <w:rPr>
-          <w:i/>
-        </w:rPr>
-        <w:t xml:space="preserve"> dataset yang </w:t>
-      </w:r>
-      <w:proofErr w:type="spellStart"/>
-      <w:r>
-        <w:rPr>
-          <w:i/>
-        </w:rPr>
-        <w:t>berkualitas</w:t>
-      </w:r>
-      <w:proofErr w:type="spellEnd"/>
-      <w:r>
-        <w:rPr>
-          <w:i/>
-        </w:rPr>
-        <w:t xml:space="preserve"> </w:t>
-      </w:r>
-      <w:proofErr w:type="spellStart"/>
-      <w:r>
-        <w:rPr>
-          <w:i/>
-        </w:rPr>
-        <w:t>sesuai</w:t>
-      </w:r>
-      <w:proofErr w:type="spellEnd"/>
-      <w:r>
-        <w:rPr>
-          <w:i/>
-        </w:rPr>
-        <w:t xml:space="preserve"> </w:t>
-      </w:r>
-      <w:proofErr w:type="spellStart"/>
-      <w:r>
-        <w:rPr>
-          <w:i/>
-        </w:rPr>
-        <w:t>dengan</w:t>
-      </w:r>
-      <w:proofErr w:type="spellEnd"/>
-      <w:r>
-        <w:rPr>
-          <w:i/>
-        </w:rPr>
-        <w:t xml:space="preserve"> </w:t>
-      </w:r>
-      <w:proofErr w:type="spellStart"/>
-      <w:r>
-        <w:rPr>
-          <w:i/>
-        </w:rPr>
-        <w:t>sumber</w:t>
-      </w:r>
-      <w:proofErr w:type="spellEnd"/>
-      <w:r>
-        <w:rPr>
-          <w:i/>
-        </w:rPr>
-        <w:t xml:space="preserve"> </w:t>
-      </w:r>
-      <w:proofErr w:type="spellStart"/>
-      <w:r>
-        <w:rPr>
-          <w:i/>
-        </w:rPr>
-        <w:t>referensi</w:t>
-      </w:r>
-      <w:proofErr w:type="spellEnd"/>
-      <w:r>
-        <w:rPr>
-          <w:i/>
-        </w:rPr>
-        <w:t xml:space="preserve"> yang </w:t>
-      </w:r>
-      <w:proofErr w:type="spellStart"/>
-      <w:r>
-        <w:rPr>
-          <w:i/>
-        </w:rPr>
-        <w:t>sudah</w:t>
-      </w:r>
-      <w:proofErr w:type="spellEnd"/>
-      <w:r>
-        <w:rPr>
-          <w:i/>
-        </w:rPr>
-        <w:t xml:space="preserve"> </w:t>
-      </w:r>
-      <w:proofErr w:type="spellStart"/>
-      <w:r>
-        <w:rPr>
-          <w:i/>
-        </w:rPr>
-        <w:t>disediakan</w:t>
-      </w:r>
-      <w:proofErr w:type="spellEnd"/>
+        <w:t>Student mampu memilih dataset yang berkualitas sesuai dengan sumber referensi yang sudah disediakan</w:t>
+      </w:r>
       <w:r>
         <w:rPr>
           <w:i/>
@@ -262,72 +124,8 @@
         <w:rPr>
           <w:i/>
         </w:rPr>
-        <w:t xml:space="preserve">Student </w:t>
-      </w:r>
-      <w:proofErr w:type="spellStart"/>
-      <w:r>
-        <w:rPr>
-          <w:i/>
-        </w:rPr>
-        <w:t>mampu</w:t>
-      </w:r>
-      <w:proofErr w:type="spellEnd"/>
-      <w:r>
-        <w:rPr>
-          <w:i/>
-        </w:rPr>
-        <w:t xml:space="preserve"> </w:t>
-      </w:r>
-      <w:proofErr w:type="spellStart"/>
-      <w:r>
-        <w:rPr>
-          <w:i/>
-        </w:rPr>
-        <w:t>merancang</w:t>
-      </w:r>
-      <w:proofErr w:type="spellEnd"/>
-      <w:r>
-        <w:rPr>
-          <w:i/>
-        </w:rPr>
-        <w:t xml:space="preserve"> data pipeline dan data </w:t>
-      </w:r>
-      <w:proofErr w:type="spellStart"/>
-      <w:r>
-        <w:rPr>
-          <w:i/>
-        </w:rPr>
-        <w:t>modeling</w:t>
-      </w:r>
-      <w:proofErr w:type="spellEnd"/>
-      <w:r>
-        <w:rPr>
-          <w:i/>
-        </w:rPr>
-        <w:t xml:space="preserve"> </w:t>
-      </w:r>
-      <w:proofErr w:type="spellStart"/>
-      <w:r>
-        <w:rPr>
-          <w:i/>
-        </w:rPr>
-        <w:t>dengan</w:t>
-      </w:r>
-      <w:proofErr w:type="spellEnd"/>
-      <w:r>
-        <w:rPr>
-          <w:i/>
-        </w:rPr>
-        <w:t xml:space="preserve"> </w:t>
-      </w:r>
-      <w:proofErr w:type="spellStart"/>
-      <w:r>
-        <w:rPr>
-          <w:i/>
-        </w:rPr>
-        <w:t>tepat</w:t>
-      </w:r>
-      <w:proofErr w:type="spellEnd"/>
+        <w:t>Student mampu merancang data pipeline dan data modeling dengan tepat</w:t>
+      </w:r>
       <w:r>
         <w:rPr>
           <w:i/>
@@ -353,72 +151,8 @@
         <w:rPr>
           <w:i/>
         </w:rPr>
-        <w:t xml:space="preserve">Student </w:t>
-      </w:r>
-      <w:proofErr w:type="spellStart"/>
-      <w:r>
-        <w:rPr>
-          <w:i/>
-        </w:rPr>
-        <w:t>mampu</w:t>
-      </w:r>
-      <w:proofErr w:type="spellEnd"/>
-      <w:r>
-        <w:rPr>
-          <w:i/>
-        </w:rPr>
-        <w:t xml:space="preserve"> </w:t>
-      </w:r>
-      <w:proofErr w:type="spellStart"/>
-      <w:r>
-        <w:rPr>
-          <w:i/>
-        </w:rPr>
-        <w:t>melakukan</w:t>
-      </w:r>
-      <w:proofErr w:type="spellEnd"/>
-      <w:r>
-        <w:rPr>
-          <w:i/>
-        </w:rPr>
-        <w:t xml:space="preserve"> proses batch </w:t>
-      </w:r>
-      <w:proofErr w:type="spellStart"/>
-      <w:r>
-        <w:rPr>
-          <w:i/>
-        </w:rPr>
-        <w:t>atau</w:t>
-      </w:r>
-      <w:proofErr w:type="spellEnd"/>
-      <w:r>
-        <w:rPr>
-          <w:i/>
-        </w:rPr>
-        <w:t xml:space="preserve"> streaming </w:t>
-      </w:r>
-      <w:proofErr w:type="spellStart"/>
-      <w:r>
-        <w:rPr>
-          <w:i/>
-        </w:rPr>
-        <w:t>dengan</w:t>
-      </w:r>
-      <w:proofErr w:type="spellEnd"/>
-      <w:r>
-        <w:rPr>
-          <w:i/>
-        </w:rPr>
-        <w:t xml:space="preserve"> stack yang </w:t>
-      </w:r>
-      <w:proofErr w:type="spellStart"/>
-      <w:r>
-        <w:rPr>
-          <w:i/>
-        </w:rPr>
-        <w:t>sesuai</w:t>
-      </w:r>
-      <w:proofErr w:type="spellEnd"/>
+        <w:t>Student mampu melakukan proses batch atau streaming dengan stack yang sesuai</w:t>
+      </w:r>
       <w:r>
         <w:rPr>
           <w:i/>
@@ -444,35 +178,7 @@
         <w:rPr>
           <w:i/>
         </w:rPr>
-        <w:t xml:space="preserve">Student </w:t>
-      </w:r>
-      <w:proofErr w:type="spellStart"/>
-      <w:r>
-        <w:rPr>
-          <w:i/>
-        </w:rPr>
-        <w:t>mampu</w:t>
-      </w:r>
-      <w:proofErr w:type="spellEnd"/>
-      <w:r>
-        <w:rPr>
-          <w:i/>
-        </w:rPr>
-        <w:t xml:space="preserve"> </w:t>
-      </w:r>
-      <w:proofErr w:type="spellStart"/>
-      <w:r>
-        <w:rPr>
-          <w:i/>
-        </w:rPr>
-        <w:t>membuat</w:t>
-      </w:r>
-      <w:proofErr w:type="spellEnd"/>
-      <w:r>
-        <w:rPr>
-          <w:i/>
-        </w:rPr>
-        <w:t xml:space="preserve"> repository GIT</w:t>
+        <w:t>Student mampu membuat repository GIT</w:t>
       </w:r>
       <w:r>
         <w:rPr>
@@ -499,90 +205,12 @@
         <w:rPr>
           <w:i/>
         </w:rPr>
-        <w:t xml:space="preserve">Student </w:t>
-      </w:r>
-      <w:proofErr w:type="spellStart"/>
+        <w:t>Student mampu melakukan dokumentasi project dengan rapi dan bagus</w:t>
+      </w:r>
       <w:r>
         <w:rPr>
           <w:i/>
         </w:rPr>
-        <w:t>mampu</w:t>
-      </w:r>
-      <w:proofErr w:type="spellEnd"/>
-      <w:r>
-        <w:rPr>
-          <w:i/>
-        </w:rPr>
-        <w:t xml:space="preserve"> </w:t>
-      </w:r>
-      <w:proofErr w:type="spellStart"/>
-      <w:r>
-        <w:rPr>
-          <w:i/>
-        </w:rPr>
-        <w:t>melakukan</w:t>
-      </w:r>
-      <w:proofErr w:type="spellEnd"/>
-      <w:r>
-        <w:rPr>
-          <w:i/>
-        </w:rPr>
-        <w:t xml:space="preserve"> </w:t>
-      </w:r>
-      <w:proofErr w:type="spellStart"/>
-      <w:r>
-        <w:rPr>
-          <w:i/>
-        </w:rPr>
-        <w:t>dokumentasi</w:t>
-      </w:r>
-      <w:proofErr w:type="spellEnd"/>
-      <w:r>
-        <w:rPr>
-          <w:i/>
-        </w:rPr>
-        <w:t xml:space="preserve"> project </w:t>
-      </w:r>
-      <w:proofErr w:type="spellStart"/>
-      <w:r>
-        <w:rPr>
-          <w:i/>
-        </w:rPr>
-        <w:t>dengan</w:t>
-      </w:r>
-      <w:proofErr w:type="spellEnd"/>
-      <w:r>
-        <w:rPr>
-          <w:i/>
-        </w:rPr>
-        <w:t xml:space="preserve"> </w:t>
-      </w:r>
-      <w:proofErr w:type="spellStart"/>
-      <w:r>
-        <w:rPr>
-          <w:i/>
-        </w:rPr>
-        <w:t>rapi</w:t>
-      </w:r>
-      <w:proofErr w:type="spellEnd"/>
-      <w:r>
-        <w:rPr>
-          <w:i/>
-        </w:rPr>
-        <w:t xml:space="preserve"> dan </w:t>
-      </w:r>
-      <w:proofErr w:type="spellStart"/>
-      <w:r>
-        <w:rPr>
-          <w:i/>
-        </w:rPr>
-        <w:t>bagus</w:t>
-      </w:r>
-      <w:proofErr w:type="spellEnd"/>
-      <w:r>
-        <w:rPr>
-          <w:i/>
-        </w:rPr>
         <w:t>.</w:t>
       </w:r>
     </w:p>
@@ -591,10 +219,7 @@
         <w:ind w:left="0" w:firstLine="0"/>
       </w:pPr>
       <w:r>
-        <w:t>==============================================================</w:t>
-      </w:r>
-      <w:r>
-        <w:t>===</w:t>
+        <w:t>=================================================================</w:t>
       </w:r>
     </w:p>
     <w:p>
@@ -659,10 +284,15 @@
           <w:szCs w:val="36"/>
           <w:lang w:val="en-ID" w:eastAsia="en-ID"/>
         </w:rPr>
-        <w:t xml:space="preserve"> During </w:t>
-      </w:r>
-      <w:proofErr w:type="spellStart"/>
-      <w:r>
+        <w:t xml:space="preserve"> During Ukranian War</w:t>
+      </w:r>
+    </w:p>
+    <w:p>
+      <w:pPr>
+        <w:spacing w:before="100" w:beforeAutospacing="1" w:after="100" w:afterAutospacing="1" w:line="240" w:lineRule="auto"/>
+        <w:ind w:left="0" w:right="0" w:firstLine="0"/>
+        <w:jc w:val="center"/>
+        <w:outlineLvl w:val="1"/>
         <w:rPr>
           <w:b/>
           <w:bCs/>
@@ -671,35 +301,6 @@
           <w:szCs w:val="36"/>
           <w:lang w:val="en-ID" w:eastAsia="en-ID"/>
         </w:rPr>
-        <w:t>Ukranian</w:t>
-      </w:r>
-      <w:proofErr w:type="spellEnd"/>
-      <w:r>
-        <w:rPr>
-          <w:b/>
-          <w:bCs/>
-          <w:color w:val="auto"/>
-          <w:sz w:val="36"/>
-          <w:szCs w:val="36"/>
-          <w:lang w:val="en-ID" w:eastAsia="en-ID"/>
-        </w:rPr>
-        <w:t xml:space="preserve"> War</w:t>
-      </w:r>
-    </w:p>
-    <w:p>
-      <w:pPr>
-        <w:spacing w:before="100" w:beforeAutospacing="1" w:after="100" w:afterAutospacing="1" w:line="240" w:lineRule="auto"/>
-        <w:ind w:left="0" w:right="0" w:firstLine="0"/>
-        <w:jc w:val="center"/>
-        <w:outlineLvl w:val="1"/>
-        <w:rPr>
-          <w:b/>
-          <w:bCs/>
-          <w:color w:val="auto"/>
-          <w:sz w:val="36"/>
-          <w:szCs w:val="36"/>
-          <w:lang w:val="en-ID" w:eastAsia="en-ID"/>
-        </w:rPr>
       </w:pPr>
     </w:p>
     <w:p>
@@ -726,21 +327,8 @@
           <w:szCs w:val="27"/>
           <w:lang w:val="en-ID" w:eastAsia="en-ID"/>
         </w:rPr>
-        <w:t xml:space="preserve">1. </w:t>
-      </w:r>
-      <w:proofErr w:type="spellStart"/>
-      <w:r>
-        <w:rPr>
-          <w:b/>
-          <w:bCs/>
-          <w:color w:val="auto"/>
-          <w:sz w:val="27"/>
-          <w:szCs w:val="27"/>
-          <w:lang w:val="en-ID" w:eastAsia="en-ID"/>
-        </w:rPr>
-        <w:t>Pendahuluan</w:t>
-      </w:r>
-      <w:proofErr w:type="spellEnd"/>
+        <w:t>1. Pendahuluan</w:t>
+      </w:r>
     </w:p>
     <w:p>
       <w:pPr>
@@ -753,477 +341,53 @@
           <w:lang w:val="en-ID" w:eastAsia="en-ID"/>
         </w:rPr>
       </w:pPr>
-      <w:proofErr w:type="spellStart"/>
       <w:r>
         <w:rPr>
           <w:color w:val="auto"/>
           <w:szCs w:val="24"/>
           <w:lang w:val="en-ID" w:eastAsia="en-ID"/>
         </w:rPr>
-        <w:t>Proyek</w:t>
-      </w:r>
-      <w:proofErr w:type="spellEnd"/>
+        <w:t>Proyek ini bertujuan untuk merancang dan mengimplementasikan solusi rekayasa data menggunakan dataset "Russia Losses Equipment"</w:t>
+      </w:r>
       <w:r>
         <w:rPr>
           <w:color w:val="auto"/>
           <w:szCs w:val="24"/>
           <w:lang w:val="en-ID" w:eastAsia="en-ID"/>
         </w:rPr>
-        <w:t xml:space="preserve"> </w:t>
-      </w:r>
-      <w:proofErr w:type="spellStart"/>
+        <w:t xml:space="preserve"> yang diambil sumber nya dari Kaggle.com</w:t>
+      </w:r>
       <w:r>
         <w:rPr>
           <w:color w:val="auto"/>
           <w:szCs w:val="24"/>
           <w:lang w:val="en-ID" w:eastAsia="en-ID"/>
         </w:rPr>
-        <w:t>ini</w:t>
-      </w:r>
-      <w:proofErr w:type="spellEnd"/>
-      <w:r>
+        <w:t>. Proyek ini mencakup pembuatan pipeline data, pemodelan data, serta proses ETL (Extract, Transform, Load) untuk mengelola data baik dalam mode batch maupun streaming.</w:t>
+      </w:r>
+    </w:p>
+    <w:p>
+      <w:pPr>
+        <w:spacing w:before="100" w:beforeAutospacing="1" w:after="100" w:afterAutospacing="1" w:line="240" w:lineRule="auto"/>
+        <w:ind w:left="0" w:right="0" w:firstLine="0"/>
+        <w:jc w:val="left"/>
         <w:rPr>
           <w:color w:val="auto"/>
           <w:szCs w:val="24"/>
           <w:lang w:val="en-ID" w:eastAsia="en-ID"/>
         </w:rPr>
-        <w:t xml:space="preserve"> </w:t>
-      </w:r>
-      <w:proofErr w:type="spellStart"/>
-      <w:r>
+      </w:pPr>
+    </w:p>
+    <w:p>
+      <w:pPr>
+        <w:spacing w:before="100" w:beforeAutospacing="1" w:after="100" w:afterAutospacing="1" w:line="240" w:lineRule="auto"/>
+        <w:ind w:left="0" w:right="0" w:firstLine="0"/>
+        <w:jc w:val="left"/>
         <w:rPr>
           <w:color w:val="auto"/>
           <w:szCs w:val="24"/>
           <w:lang w:val="en-ID" w:eastAsia="en-ID"/>
         </w:rPr>
-        <w:t>bertujuan</w:t>
-      </w:r>
-      <w:proofErr w:type="spellEnd"/>
-      <w:r>
-        <w:rPr>
-          <w:color w:val="auto"/>
-          <w:szCs w:val="24"/>
-          <w:lang w:val="en-ID" w:eastAsia="en-ID"/>
-        </w:rPr>
-        <w:t xml:space="preserve"> </w:t>
-      </w:r>
-      <w:proofErr w:type="spellStart"/>
-      <w:r>
-        <w:rPr>
-          <w:color w:val="auto"/>
-          <w:szCs w:val="24"/>
-          <w:lang w:val="en-ID" w:eastAsia="en-ID"/>
-        </w:rPr>
-        <w:t>untuk</w:t>
-      </w:r>
-      <w:proofErr w:type="spellEnd"/>
-      <w:r>
-        <w:rPr>
-          <w:color w:val="auto"/>
-          <w:szCs w:val="24"/>
-          <w:lang w:val="en-ID" w:eastAsia="en-ID"/>
-        </w:rPr>
-        <w:t xml:space="preserve"> </w:t>
-      </w:r>
-      <w:proofErr w:type="spellStart"/>
-      <w:r>
-        <w:rPr>
-          <w:color w:val="auto"/>
-          <w:szCs w:val="24"/>
-          <w:lang w:val="en-ID" w:eastAsia="en-ID"/>
-        </w:rPr>
-        <w:t>merancang</w:t>
-      </w:r>
-      <w:proofErr w:type="spellEnd"/>
-      <w:r>
-        <w:rPr>
-          <w:color w:val="auto"/>
-          <w:szCs w:val="24"/>
-          <w:lang w:val="en-ID" w:eastAsia="en-ID"/>
-        </w:rPr>
-        <w:t xml:space="preserve"> dan </w:t>
-      </w:r>
-      <w:proofErr w:type="spellStart"/>
-      <w:r>
-        <w:rPr>
-          <w:color w:val="auto"/>
-          <w:szCs w:val="24"/>
-          <w:lang w:val="en-ID" w:eastAsia="en-ID"/>
-        </w:rPr>
-        <w:t>mengimplementasikan</w:t>
-      </w:r>
-      <w:proofErr w:type="spellEnd"/>
-      <w:r>
-        <w:rPr>
-          <w:color w:val="auto"/>
-          <w:szCs w:val="24"/>
-          <w:lang w:val="en-ID" w:eastAsia="en-ID"/>
-        </w:rPr>
-        <w:t xml:space="preserve"> </w:t>
-      </w:r>
-      <w:proofErr w:type="spellStart"/>
-      <w:r>
-        <w:rPr>
-          <w:color w:val="auto"/>
-          <w:szCs w:val="24"/>
-          <w:lang w:val="en-ID" w:eastAsia="en-ID"/>
-        </w:rPr>
-        <w:t>solusi</w:t>
-      </w:r>
-      <w:proofErr w:type="spellEnd"/>
-      <w:r>
-        <w:rPr>
-          <w:color w:val="auto"/>
-          <w:szCs w:val="24"/>
-          <w:lang w:val="en-ID" w:eastAsia="en-ID"/>
-        </w:rPr>
-        <w:t xml:space="preserve"> </w:t>
-      </w:r>
-      <w:proofErr w:type="spellStart"/>
-      <w:r>
-        <w:rPr>
-          <w:color w:val="auto"/>
-          <w:szCs w:val="24"/>
-          <w:lang w:val="en-ID" w:eastAsia="en-ID"/>
-        </w:rPr>
-        <w:t>rekayasa</w:t>
-      </w:r>
-      <w:proofErr w:type="spellEnd"/>
-      <w:r>
-        <w:rPr>
-          <w:color w:val="auto"/>
-          <w:szCs w:val="24"/>
-          <w:lang w:val="en-ID" w:eastAsia="en-ID"/>
-        </w:rPr>
-        <w:t xml:space="preserve"> data </w:t>
-      </w:r>
-      <w:proofErr w:type="spellStart"/>
-      <w:r>
-        <w:rPr>
-          <w:color w:val="auto"/>
-          <w:szCs w:val="24"/>
-          <w:lang w:val="en-ID" w:eastAsia="en-ID"/>
-        </w:rPr>
-        <w:t>menggunakan</w:t>
-      </w:r>
-      <w:proofErr w:type="spellEnd"/>
-      <w:r>
-        <w:rPr>
-          <w:color w:val="auto"/>
-          <w:szCs w:val="24"/>
-          <w:lang w:val="en-ID" w:eastAsia="en-ID"/>
-        </w:rPr>
-        <w:t xml:space="preserve"> dataset "Russia Losses Equipment"</w:t>
-      </w:r>
-      <w:r>
-        <w:rPr>
-          <w:color w:val="auto"/>
-          <w:szCs w:val="24"/>
-          <w:lang w:val="en-ID" w:eastAsia="en-ID"/>
-        </w:rPr>
-        <w:t xml:space="preserve"> yang </w:t>
-      </w:r>
-      <w:proofErr w:type="spellStart"/>
-      <w:r>
-        <w:rPr>
-          <w:color w:val="auto"/>
-          <w:szCs w:val="24"/>
-          <w:lang w:val="en-ID" w:eastAsia="en-ID"/>
-        </w:rPr>
-        <w:t>diambil</w:t>
-      </w:r>
-      <w:proofErr w:type="spellEnd"/>
-      <w:r>
-        <w:rPr>
-          <w:color w:val="auto"/>
-          <w:szCs w:val="24"/>
-          <w:lang w:val="en-ID" w:eastAsia="en-ID"/>
-        </w:rPr>
-        <w:t xml:space="preserve"> </w:t>
-      </w:r>
-      <w:proofErr w:type="spellStart"/>
-      <w:r>
-        <w:rPr>
-          <w:color w:val="auto"/>
-          <w:szCs w:val="24"/>
-          <w:lang w:val="en-ID" w:eastAsia="en-ID"/>
-        </w:rPr>
-        <w:t>sumber</w:t>
-      </w:r>
-      <w:proofErr w:type="spellEnd"/>
-      <w:r>
-        <w:rPr>
-          <w:color w:val="auto"/>
-          <w:szCs w:val="24"/>
-          <w:lang w:val="en-ID" w:eastAsia="en-ID"/>
-        </w:rPr>
-        <w:t xml:space="preserve"> </w:t>
-      </w:r>
-      <w:proofErr w:type="spellStart"/>
-      <w:r>
-        <w:rPr>
-          <w:color w:val="auto"/>
-          <w:szCs w:val="24"/>
-          <w:lang w:val="en-ID" w:eastAsia="en-ID"/>
-        </w:rPr>
-        <w:t>nya</w:t>
-      </w:r>
-      <w:proofErr w:type="spellEnd"/>
-      <w:r>
-        <w:rPr>
-          <w:color w:val="auto"/>
-          <w:szCs w:val="24"/>
-          <w:lang w:val="en-ID" w:eastAsia="en-ID"/>
-        </w:rPr>
-        <w:t xml:space="preserve"> </w:t>
-      </w:r>
-      <w:proofErr w:type="spellStart"/>
-      <w:r>
-        <w:rPr>
-          <w:color w:val="auto"/>
-          <w:szCs w:val="24"/>
-          <w:lang w:val="en-ID" w:eastAsia="en-ID"/>
-        </w:rPr>
-        <w:t>dari</w:t>
-      </w:r>
-      <w:proofErr w:type="spellEnd"/>
-      <w:r>
-        <w:rPr>
-          <w:color w:val="auto"/>
-          <w:szCs w:val="24"/>
-          <w:lang w:val="en-ID" w:eastAsia="en-ID"/>
-        </w:rPr>
-        <w:t xml:space="preserve"> Kaggle.com</w:t>
-      </w:r>
-      <w:r>
-        <w:rPr>
-          <w:color w:val="auto"/>
-          <w:szCs w:val="24"/>
-          <w:lang w:val="en-ID" w:eastAsia="en-ID"/>
-        </w:rPr>
-        <w:t xml:space="preserve">. </w:t>
-      </w:r>
-      <w:proofErr w:type="spellStart"/>
-      <w:r>
-        <w:rPr>
-          <w:color w:val="auto"/>
-          <w:szCs w:val="24"/>
-          <w:lang w:val="en-ID" w:eastAsia="en-ID"/>
-        </w:rPr>
-        <w:t>Proyek</w:t>
-      </w:r>
-      <w:proofErr w:type="spellEnd"/>
-      <w:r>
-        <w:rPr>
-          <w:color w:val="auto"/>
-          <w:szCs w:val="24"/>
-          <w:lang w:val="en-ID" w:eastAsia="en-ID"/>
-        </w:rPr>
-        <w:t xml:space="preserve"> </w:t>
-      </w:r>
-      <w:proofErr w:type="spellStart"/>
-      <w:r>
-        <w:rPr>
-          <w:color w:val="auto"/>
-          <w:szCs w:val="24"/>
-          <w:lang w:val="en-ID" w:eastAsia="en-ID"/>
-        </w:rPr>
-        <w:t>ini</w:t>
-      </w:r>
-      <w:proofErr w:type="spellEnd"/>
-      <w:r>
-        <w:rPr>
-          <w:color w:val="auto"/>
-          <w:szCs w:val="24"/>
-          <w:lang w:val="en-ID" w:eastAsia="en-ID"/>
-        </w:rPr>
-        <w:t xml:space="preserve"> </w:t>
-      </w:r>
-      <w:proofErr w:type="spellStart"/>
-      <w:r>
-        <w:rPr>
-          <w:color w:val="auto"/>
-          <w:szCs w:val="24"/>
-          <w:lang w:val="en-ID" w:eastAsia="en-ID"/>
-        </w:rPr>
-        <w:t>mencakup</w:t>
-      </w:r>
-      <w:proofErr w:type="spellEnd"/>
-      <w:r>
-        <w:rPr>
-          <w:color w:val="auto"/>
-          <w:szCs w:val="24"/>
-          <w:lang w:val="en-ID" w:eastAsia="en-ID"/>
-        </w:rPr>
-        <w:t xml:space="preserve"> </w:t>
-      </w:r>
-      <w:proofErr w:type="spellStart"/>
-      <w:r>
-        <w:rPr>
-          <w:color w:val="auto"/>
-          <w:szCs w:val="24"/>
-          <w:lang w:val="en-ID" w:eastAsia="en-ID"/>
-        </w:rPr>
-        <w:t>pembuatan</w:t>
-      </w:r>
-      <w:proofErr w:type="spellEnd"/>
-      <w:r>
-        <w:rPr>
-          <w:color w:val="auto"/>
-          <w:szCs w:val="24"/>
-          <w:lang w:val="en-ID" w:eastAsia="en-ID"/>
-        </w:rPr>
-        <w:t xml:space="preserve"> pipeline data, </w:t>
-      </w:r>
-      <w:proofErr w:type="spellStart"/>
-      <w:r>
-        <w:rPr>
-          <w:color w:val="auto"/>
-          <w:szCs w:val="24"/>
-          <w:lang w:val="en-ID" w:eastAsia="en-ID"/>
-        </w:rPr>
-        <w:t>pemodelan</w:t>
-      </w:r>
-      <w:proofErr w:type="spellEnd"/>
-      <w:r>
-        <w:rPr>
-          <w:color w:val="auto"/>
-          <w:szCs w:val="24"/>
-          <w:lang w:val="en-ID" w:eastAsia="en-ID"/>
-        </w:rPr>
-        <w:t xml:space="preserve"> data, </w:t>
-      </w:r>
-      <w:proofErr w:type="spellStart"/>
-      <w:r>
-        <w:rPr>
-          <w:color w:val="auto"/>
-          <w:szCs w:val="24"/>
-          <w:lang w:val="en-ID" w:eastAsia="en-ID"/>
-        </w:rPr>
-        <w:t>serta</w:t>
-      </w:r>
-      <w:proofErr w:type="spellEnd"/>
-      <w:r>
-        <w:rPr>
-          <w:color w:val="auto"/>
-          <w:szCs w:val="24"/>
-          <w:lang w:val="en-ID" w:eastAsia="en-ID"/>
-        </w:rPr>
-        <w:t xml:space="preserve"> proses ETL (Extract, Transform, Load) </w:t>
-      </w:r>
-      <w:proofErr w:type="spellStart"/>
-      <w:r>
-        <w:rPr>
-          <w:color w:val="auto"/>
-          <w:szCs w:val="24"/>
-          <w:lang w:val="en-ID" w:eastAsia="en-ID"/>
-        </w:rPr>
-        <w:t>untuk</w:t>
-      </w:r>
-      <w:proofErr w:type="spellEnd"/>
-      <w:r>
-        <w:rPr>
-          <w:color w:val="auto"/>
-          <w:szCs w:val="24"/>
-          <w:lang w:val="en-ID" w:eastAsia="en-ID"/>
-        </w:rPr>
-        <w:t xml:space="preserve"> </w:t>
-      </w:r>
-      <w:proofErr w:type="spellStart"/>
-      <w:r>
-        <w:rPr>
-          <w:color w:val="auto"/>
-          <w:szCs w:val="24"/>
-          <w:lang w:val="en-ID" w:eastAsia="en-ID"/>
-        </w:rPr>
-        <w:t>mengelola</w:t>
-      </w:r>
-      <w:proofErr w:type="spellEnd"/>
-      <w:r>
-        <w:rPr>
-          <w:color w:val="auto"/>
-          <w:szCs w:val="24"/>
-          <w:lang w:val="en-ID" w:eastAsia="en-ID"/>
-        </w:rPr>
-        <w:t xml:space="preserve"> data </w:t>
-      </w:r>
-      <w:proofErr w:type="spellStart"/>
-      <w:r>
-        <w:rPr>
-          <w:color w:val="auto"/>
-          <w:szCs w:val="24"/>
-          <w:lang w:val="en-ID" w:eastAsia="en-ID"/>
-        </w:rPr>
-        <w:t>baik</w:t>
-      </w:r>
-      <w:proofErr w:type="spellEnd"/>
-      <w:r>
-        <w:rPr>
-          <w:color w:val="auto"/>
-          <w:szCs w:val="24"/>
-          <w:lang w:val="en-ID" w:eastAsia="en-ID"/>
-        </w:rPr>
-        <w:t xml:space="preserve"> </w:t>
-      </w:r>
-      <w:proofErr w:type="spellStart"/>
-      <w:r>
-        <w:rPr>
-          <w:color w:val="auto"/>
-          <w:szCs w:val="24"/>
-          <w:lang w:val="en-ID" w:eastAsia="en-ID"/>
-        </w:rPr>
-        <w:t>dalam</w:t>
-      </w:r>
-      <w:proofErr w:type="spellEnd"/>
-      <w:r>
-        <w:rPr>
-          <w:color w:val="auto"/>
-          <w:szCs w:val="24"/>
-          <w:lang w:val="en-ID" w:eastAsia="en-ID"/>
-        </w:rPr>
-        <w:t xml:space="preserve"> mode batch </w:t>
-      </w:r>
-      <w:proofErr w:type="spellStart"/>
-      <w:r>
-        <w:rPr>
-          <w:color w:val="auto"/>
-          <w:szCs w:val="24"/>
-          <w:lang w:val="en-ID" w:eastAsia="en-ID"/>
-        </w:rPr>
-        <w:t>maupun</w:t>
-      </w:r>
-      <w:proofErr w:type="spellEnd"/>
-      <w:r>
-        <w:rPr>
-          <w:color w:val="auto"/>
-          <w:szCs w:val="24"/>
-          <w:lang w:val="en-ID" w:eastAsia="en-ID"/>
-        </w:rPr>
-        <w:t xml:space="preserve"> streaming.</w:t>
-      </w:r>
-    </w:p>
-    <w:p>
-      <w:pPr>
-        <w:spacing w:before="100" w:beforeAutospacing="1" w:after="100" w:afterAutospacing="1" w:line="240" w:lineRule="auto"/>
-        <w:ind w:left="0" w:right="0" w:firstLine="0"/>
-        <w:jc w:val="left"/>
-        <w:rPr>
-          <w:color w:val="auto"/>
-          <w:szCs w:val="24"/>
-          <w:lang w:val="en-ID" w:eastAsia="en-ID"/>
-        </w:rPr>
-      </w:pPr>
-    </w:p>
-    <w:p>
-      <w:pPr>
-        <w:spacing w:before="100" w:beforeAutospacing="1" w:after="100" w:afterAutospacing="1" w:line="240" w:lineRule="auto"/>
-        <w:ind w:left="0" w:right="0" w:firstLine="0"/>
-        <w:jc w:val="left"/>
-        <w:rPr>
-          <w:color w:val="auto"/>
-          <w:szCs w:val="24"/>
-          <w:lang w:val="en-ID" w:eastAsia="en-ID"/>
-        </w:rPr>
       </w:pPr>
     </w:p>
     <w:p>
@@ -1231,28 +395,8 @@
         <w:pStyle w:val="Heading3"/>
       </w:pPr>
       <w:r>
-        <w:t xml:space="preserve">2. </w:t>
-      </w:r>
-      <w:r>
-        <w:t>Environment</w:t>
-      </w:r>
-      <w:r>
-        <w:t xml:space="preserve"> dan </w:t>
-      </w:r>
-      <w:r>
-        <w:t>tools</w:t>
-      </w:r>
-      <w:r>
-        <w:t xml:space="preserve"> yang </w:t>
-      </w:r>
-      <w:proofErr w:type="spellStart"/>
-      <w:r>
-        <w:t>d</w:t>
-      </w:r>
-      <w:r>
-        <w:t>igunakan</w:t>
-      </w:r>
-      <w:proofErr w:type="spellEnd"/>
+        <w:t>2. Environment dan tools yang digunakan</w:t>
+      </w:r>
     </w:p>
     <w:p>
       <w:pPr>
@@ -1268,21 +412,7 @@
         <w:rPr>
           <w:rStyle w:val="Strong"/>
         </w:rPr>
-        <w:t xml:space="preserve">Bahasa </w:t>
-      </w:r>
-      <w:proofErr w:type="spellStart"/>
-      <w:r>
-        <w:rPr>
-          <w:rStyle w:val="Strong"/>
-        </w:rPr>
-        <w:t>Pemrograman</w:t>
-      </w:r>
-      <w:proofErr w:type="spellEnd"/>
-      <w:r>
-        <w:rPr>
-          <w:rStyle w:val="Strong"/>
-        </w:rPr>
-        <w:t>:</w:t>
+        <w:t>Bahasa Pemrograman:</w:t>
       </w:r>
       <w:r>
         <w:t xml:space="preserve"> Python</w:t>
@@ -1298,42 +428,15 @@
         <w:ind w:right="0"/>
         <w:jc w:val="left"/>
       </w:pPr>
-      <w:proofErr w:type="spellStart"/>
       <w:r>
         <w:rPr>
           <w:rStyle w:val="Strong"/>
         </w:rPr>
-        <w:t>Ekstraksi</w:t>
-      </w:r>
-      <w:proofErr w:type="spellEnd"/>
-      <w:r>
-        <w:rPr>
-          <w:rStyle w:val="Strong"/>
-        </w:rPr>
-        <w:t xml:space="preserve"> dan </w:t>
-      </w:r>
-      <w:proofErr w:type="spellStart"/>
-      <w:r>
-        <w:rPr>
-          <w:rStyle w:val="Strong"/>
-        </w:rPr>
-        <w:t>Transformasi</w:t>
-      </w:r>
-      <w:proofErr w:type="spellEnd"/>
-      <w:r>
-        <w:rPr>
-          <w:rStyle w:val="Strong"/>
-        </w:rPr>
-        <w:t xml:space="preserve"> Data:</w:t>
-      </w:r>
-      <w:r>
-        <w:t xml:space="preserve"> Pandas, </w:t>
-      </w:r>
-      <w:proofErr w:type="spellStart"/>
-      <w:r>
-        <w:t>PySpark</w:t>
-      </w:r>
-      <w:proofErr w:type="spellEnd"/>
+        <w:t>Ekstraksi dan Transformasi Data:</w:t>
+      </w:r>
+      <w:r>
+        <w:t xml:space="preserve"> Pandas, PySpark</w:t>
+      </w:r>
     </w:p>
     <w:p>
       <w:pPr>
@@ -1345,30 +448,14 @@
         <w:ind w:right="0"/>
         <w:jc w:val="left"/>
       </w:pPr>
-      <w:proofErr w:type="spellStart"/>
       <w:r>
         <w:rPr>
           <w:rStyle w:val="Strong"/>
         </w:rPr>
-        <w:t>Penyimpanan</w:t>
-      </w:r>
-      <w:proofErr w:type="spellEnd"/>
-      <w:r>
-        <w:rPr>
-          <w:rStyle w:val="Strong"/>
-        </w:rPr>
-        <w:t xml:space="preserve"> Data:</w:t>
-      </w:r>
-      <w:r>
-        <w:t xml:space="preserve"> PostgreSQL, Amazon S3 (</w:t>
-      </w:r>
-      <w:proofErr w:type="spellStart"/>
-      <w:r>
-        <w:t>opsional</w:t>
-      </w:r>
-      <w:proofErr w:type="spellEnd"/>
-      <w:r>
-        <w:t>)</w:t>
+        <w:t>Penyimpanan Data:</w:t>
+      </w:r>
+      <w:r>
+        <w:t xml:space="preserve"> PostgreSQL, Amazon S3 (opsional)</w:t>
       </w:r>
     </w:p>
     <w:p>
@@ -1401,19 +488,11 @@
         <w:ind w:right="0"/>
         <w:jc w:val="left"/>
       </w:pPr>
-      <w:proofErr w:type="spellStart"/>
       <w:r>
         <w:rPr>
           <w:rStyle w:val="Strong"/>
         </w:rPr>
-        <w:t>Orkestrasi</w:t>
-      </w:r>
-      <w:proofErr w:type="spellEnd"/>
-      <w:r>
-        <w:rPr>
-          <w:rStyle w:val="Strong"/>
-        </w:rPr>
-        <w:t>:</w:t>
+        <w:t>Orkestrasi:</w:t>
       </w:r>
       <w:r>
         <w:t xml:space="preserve"> Apache Airflow</w:t>
@@ -1429,30 +508,14 @@
         <w:ind w:right="0"/>
         <w:jc w:val="left"/>
       </w:pPr>
-      <w:proofErr w:type="spellStart"/>
       <w:r>
         <w:rPr>
           <w:rStyle w:val="Strong"/>
         </w:rPr>
-        <w:t>Pemodelan</w:t>
-      </w:r>
-      <w:proofErr w:type="spellEnd"/>
-      <w:r>
-        <w:rPr>
-          <w:rStyle w:val="Strong"/>
-        </w:rPr>
-        <w:t xml:space="preserve"> Data:</w:t>
-      </w:r>
-      <w:r>
-        <w:t xml:space="preserve"> </w:t>
-      </w:r>
-      <w:proofErr w:type="spellStart"/>
-      <w:r>
-        <w:t>dbt</w:t>
-      </w:r>
-      <w:proofErr w:type="spellEnd"/>
-      <w:r>
-        <w:t xml:space="preserve"> (data build tool)</w:t>
+        <w:t>Pemodelan Data:</w:t>
+      </w:r>
+      <w:r>
+        <w:t xml:space="preserve"> dbt (data build tool)</w:t>
       </w:r>
     </w:p>
     <w:p>
@@ -1465,44 +528,15 @@
         <w:ind w:right="0"/>
         <w:jc w:val="left"/>
       </w:pPr>
-      <w:proofErr w:type="spellStart"/>
       <w:r>
         <w:rPr>
           <w:rStyle w:val="Strong"/>
         </w:rPr>
-        <w:t>Visualisasi</w:t>
-      </w:r>
-      <w:proofErr w:type="spellEnd"/>
-      <w:r>
-        <w:rPr>
-          <w:rStyle w:val="Strong"/>
-        </w:rPr>
-        <w:t>:</w:t>
-      </w:r>
-      <w:r>
-        <w:t xml:space="preserve"> Tableau, Power BI, </w:t>
-      </w:r>
-      <w:proofErr w:type="spellStart"/>
-      <w:r>
-        <w:t>atau</w:t>
-      </w:r>
-      <w:proofErr w:type="spellEnd"/>
-      <w:r>
-        <w:t xml:space="preserve"> </w:t>
-      </w:r>
-      <w:proofErr w:type="spellStart"/>
-      <w:r>
-        <w:t>alat</w:t>
-      </w:r>
-      <w:proofErr w:type="spellEnd"/>
-      <w:r>
-        <w:t xml:space="preserve"> BI </w:t>
-      </w:r>
-      <w:proofErr w:type="spellStart"/>
-      <w:r>
-        <w:t>lainnya</w:t>
-      </w:r>
-      <w:proofErr w:type="spellEnd"/>
+        <w:t>Visualisasi:</w:t>
+      </w:r>
+      <w:r>
+        <w:t xml:space="preserve"> Tableau, Power BI, atau alat BI lainnya</w:t>
+      </w:r>
     </w:p>
     <w:p>
       <w:pPr>
@@ -1530,18 +564,7 @@
         <w:pStyle w:val="Heading3"/>
       </w:pPr>
       <w:r>
-        <w:t>3. Langkah-</w:t>
-      </w:r>
-      <w:proofErr w:type="spellStart"/>
-      <w:r>
-        <w:t>langkah</w:t>
-      </w:r>
-      <w:proofErr w:type="spellEnd"/>
-      <w:r>
-        <w:t xml:space="preserve"> Pro</w:t>
-      </w:r>
-      <w:r>
-        <w:t>ject</w:t>
+        <w:t>3. Langkah-langkah Project</w:t>
       </w:r>
     </w:p>
     <w:p>
@@ -1559,13 +582,8 @@
       <w:pPr>
         <w:pStyle w:val="NormalWeb"/>
       </w:pPr>
-      <w:proofErr w:type="spellStart"/>
-      <w:r>
-        <w:t>Instalasi</w:t>
-      </w:r>
-      <w:proofErr w:type="spellEnd"/>
-      <w:r>
-        <w:t xml:space="preserve"> </w:t>
+      <w:r>
+        <w:t xml:space="preserve">Instalasi </w:t>
       </w:r>
       <w:r>
         <w:t>Library</w:t>
@@ -1611,11 +629,9 @@
           <w:numId w:val="5"/>
         </w:numPr>
       </w:pPr>
-      <w:proofErr w:type="spellStart"/>
       <w:r>
         <w:t>PySpark</w:t>
       </w:r>
-      <w:proofErr w:type="spellEnd"/>
     </w:p>
     <w:p>
       <w:pPr>
@@ -1631,13 +647,8 @@
         <w:ind w:firstLine="0"/>
       </w:pPr>
       <w:r>
-        <w:t xml:space="preserve">pip install </w:t>
-      </w:r>
-      <w:proofErr w:type="spellStart"/>
-      <w:r>
-        <w:t>pyspark</w:t>
-      </w:r>
-      <w:proofErr w:type="spellEnd"/>
+        <w:t>pip install pyspark</w:t>
+      </w:r>
     </w:p>
     <w:p/>
     <w:p>
@@ -1657,29 +668,8 @@
         <w:pStyle w:val="ListParagraph"/>
         <w:ind w:firstLine="0"/>
       </w:pPr>
-      <w:proofErr w:type="spellStart"/>
-      <w:r>
-        <w:t>Instalasi</w:t>
-      </w:r>
-      <w:proofErr w:type="spellEnd"/>
-      <w:r>
-        <w:t xml:space="preserve"> manual di web </w:t>
-      </w:r>
-      <w:proofErr w:type="spellStart"/>
-      <w:r>
-        <w:t>resmi</w:t>
-      </w:r>
-      <w:proofErr w:type="spellEnd"/>
-      <w:r>
-        <w:t xml:space="preserve"> PostgreSQL </w:t>
-      </w:r>
-      <w:proofErr w:type="spellStart"/>
-      <w:r>
-        <w:t>serta</w:t>
-      </w:r>
-      <w:proofErr w:type="spellEnd"/>
-      <w:r>
-        <w:t xml:space="preserve"> Kafka</w:t>
+      <w:r>
+        <w:t>Instalasi manual di web resmi PostgreSQL serta Kafka</w:t>
       </w:r>
     </w:p>
     <w:p>
@@ -1714,15 +704,7 @@
         <w:ind w:firstLine="0"/>
       </w:pPr>
       <w:r>
-        <w:t xml:space="preserve">pip install </w:t>
-      </w:r>
-      <w:proofErr w:type="spellStart"/>
-      <w:r>
-        <w:t>apache</w:t>
-      </w:r>
-      <w:proofErr w:type="spellEnd"/>
-      <w:r>
-        <w:t>-airflow</w:t>
+        <w:t>pip install apache-airflow</w:t>
       </w:r>
     </w:p>
     <w:p/>
@@ -1734,11 +716,9 @@
           <w:numId w:val="5"/>
         </w:numPr>
       </w:pPr>
-      <w:proofErr w:type="spellStart"/>
       <w:r>
         <w:t>Dbt</w:t>
       </w:r>
-      <w:proofErr w:type="spellEnd"/>
     </w:p>
     <w:p>
       <w:pPr>
@@ -1754,13 +734,8 @@
         <w:ind w:firstLine="0"/>
       </w:pPr>
       <w:r>
-        <w:t xml:space="preserve">pip install </w:t>
-      </w:r>
-      <w:proofErr w:type="spellStart"/>
-      <w:r>
-        <w:t>dbt</w:t>
-      </w:r>
-      <w:proofErr w:type="spellEnd"/>
+        <w:t>pip install dbt</w:t>
+      </w:r>
     </w:p>
     <w:p/>
     <w:p>
@@ -1781,47 +756,10 @@
         <w:ind w:firstLine="0"/>
       </w:pPr>
       <w:r>
-        <w:t xml:space="preserve">Instal Tableau </w:t>
-      </w:r>
-      <w:proofErr w:type="spellStart"/>
-      <w:r>
-        <w:t>atau</w:t>
-      </w:r>
-      <w:proofErr w:type="spellEnd"/>
-      <w:r>
-        <w:t xml:space="preserve"> Power BI </w:t>
-      </w:r>
-      <w:proofErr w:type="spellStart"/>
-      <w:r>
-        <w:t>sesuai</w:t>
-      </w:r>
-      <w:proofErr w:type="spellEnd"/>
-      <w:r>
-        <w:t xml:space="preserve"> </w:t>
-      </w:r>
-      <w:proofErr w:type="spellStart"/>
-      <w:r>
-        <w:t>kebutuhan</w:t>
-      </w:r>
-      <w:proofErr w:type="spellEnd"/>
-      <w:r>
-        <w:t xml:space="preserve"> </w:t>
-      </w:r>
-      <w:proofErr w:type="spellStart"/>
-      <w:r>
-        <w:t>melalui</w:t>
-      </w:r>
-      <w:proofErr w:type="spellEnd"/>
-      <w:r>
-        <w:t xml:space="preserve"> web </w:t>
-      </w:r>
-      <w:proofErr w:type="spellStart"/>
-      <w:r>
-        <w:t>resmi</w:t>
-      </w:r>
-      <w:proofErr w:type="spellEnd"/>
-      <w:r>
-        <w:t xml:space="preserve"> Tableau</w:t>
+        <w:t>Instal Tableau atau Power BI sesuai kebutuhan</w:t>
+      </w:r>
+      <w:r>
+        <w:t xml:space="preserve"> melalui web resmi Tableau</w:t>
       </w:r>
     </w:p>
     <w:p>
@@ -1870,140 +808,15 @@
       </w:pPr>
       <w:r>
         <w:lastRenderedPageBreak/>
-        <w:t xml:space="preserve">2. </w:t>
-      </w:r>
-      <w:proofErr w:type="spellStart"/>
-      <w:r>
-        <w:t>Ekstraksi</w:t>
-      </w:r>
-      <w:proofErr w:type="spellEnd"/>
-      <w:r>
-        <w:t xml:space="preserve"> Data</w:t>
+        <w:t>2. Ekstraksi Data</w:t>
       </w:r>
     </w:p>
     <w:p>
       <w:pPr>
         <w:ind w:left="0" w:firstLine="0"/>
       </w:pPr>
-      <w:proofErr w:type="spellStart"/>
-      <w:r>
-        <w:t>Unduh</w:t>
-      </w:r>
-      <w:proofErr w:type="spellEnd"/>
-      <w:r>
-        <w:t xml:space="preserve"> dataset </w:t>
-      </w:r>
-      <w:proofErr w:type="spellStart"/>
-      <w:r>
-        <w:t>dari</w:t>
-      </w:r>
-      <w:proofErr w:type="spellEnd"/>
-      <w:r>
-        <w:t xml:space="preserve"> Kaggle dan </w:t>
-      </w:r>
-      <w:proofErr w:type="spellStart"/>
-      <w:r>
-        <w:t>simpan</w:t>
-      </w:r>
-      <w:proofErr w:type="spellEnd"/>
-      <w:r>
-        <w:t xml:space="preserve"> </w:t>
-      </w:r>
-      <w:proofErr w:type="spellStart"/>
-      <w:r>
-        <w:t>ke</w:t>
-      </w:r>
-      <w:proofErr w:type="spellEnd"/>
-      <w:r>
-        <w:t xml:space="preserve"> </w:t>
-      </w:r>
-      <w:proofErr w:type="spellStart"/>
-      <w:r>
-        <w:t>dalam</w:t>
-      </w:r>
-      <w:proofErr w:type="spellEnd"/>
-      <w:r>
-        <w:t xml:space="preserve"> </w:t>
-      </w:r>
-      <w:proofErr w:type="spellStart"/>
-      <w:r>
-        <w:t>direktori</w:t>
-      </w:r>
-      <w:proofErr w:type="spellEnd"/>
-      <w:r>
-        <w:t xml:space="preserve">. </w:t>
-      </w:r>
-      <w:proofErr w:type="spellStart"/>
-      <w:r>
-        <w:t>Berikut</w:t>
-      </w:r>
-      <w:proofErr w:type="spellEnd"/>
-      <w:r>
-        <w:t xml:space="preserve"> </w:t>
-      </w:r>
-      <w:proofErr w:type="spellStart"/>
-      <w:r>
-        <w:t>adalah</w:t>
-      </w:r>
-      <w:proofErr w:type="spellEnd"/>
-      <w:r>
-        <w:t xml:space="preserve"> </w:t>
-      </w:r>
-      <w:proofErr w:type="spellStart"/>
-      <w:r>
-        <w:t>contoh</w:t>
-      </w:r>
-      <w:proofErr w:type="spellEnd"/>
-      <w:r>
-        <w:t xml:space="preserve"> </w:t>
-      </w:r>
-      <w:proofErr w:type="spellStart"/>
-      <w:r>
-        <w:t>skrip</w:t>
-      </w:r>
-      <w:proofErr w:type="spellEnd"/>
-      <w:r>
-        <w:t xml:space="preserve"> </w:t>
-      </w:r>
-      <w:proofErr w:type="spellStart"/>
-      <w:r>
-        <w:t>untuk</w:t>
-      </w:r>
-      <w:proofErr w:type="spellEnd"/>
-      <w:r>
-        <w:t xml:space="preserve"> </w:t>
-      </w:r>
-      <w:proofErr w:type="spellStart"/>
-      <w:r>
-        <w:t>memuat</w:t>
-      </w:r>
-      <w:proofErr w:type="spellEnd"/>
-      <w:r>
-        <w:t xml:space="preserve"> data </w:t>
-      </w:r>
-      <w:proofErr w:type="spellStart"/>
-      <w:r>
-        <w:t>ke</w:t>
-      </w:r>
-      <w:proofErr w:type="spellEnd"/>
-      <w:r>
-        <w:t xml:space="preserve"> </w:t>
-      </w:r>
-      <w:proofErr w:type="spellStart"/>
-      <w:r>
-        <w:t>dalam</w:t>
-      </w:r>
-      <w:proofErr w:type="spellEnd"/>
-      <w:r>
-        <w:t xml:space="preserve"> </w:t>
-      </w:r>
-      <w:proofErr w:type="spellStart"/>
-      <w:r>
-        <w:t>DataFrame</w:t>
-      </w:r>
-      <w:proofErr w:type="spellEnd"/>
-      <w:r>
-        <w:t>:</w:t>
+      <w:r>
+        <w:t>Unduh dataset dari Kaggle dan simpan ke dalam direktori. Berikut adalah contoh skrip untuk memuat data ke dalam DataFrame:</w:t>
       </w:r>
     </w:p>
     <w:p>
@@ -2011,6 +824,9 @@
         <w:ind w:left="0" w:firstLine="0"/>
       </w:pPr>
       <w:r>
+        <w:rPr>
+          <w:noProof/>
+        </w:rPr>
         <w:drawing>
           <wp:inline distT="0" distB="0" distL="0" distR="0" wp14:anchorId="4EB4D18E" wp14:editId="67E604F0">
             <wp:extent cx="5175849" cy="1856218"/>
@@ -2053,96 +869,15 @@
         <w:pStyle w:val="Heading4"/>
       </w:pPr>
       <w:r>
-        <w:t xml:space="preserve">3. </w:t>
-      </w:r>
-      <w:proofErr w:type="spellStart"/>
-      <w:r>
-        <w:t>Transformasi</w:t>
-      </w:r>
-      <w:proofErr w:type="spellEnd"/>
-      <w:r>
-        <w:t xml:space="preserve"> Data</w:t>
+        <w:t>3. Transformasi Data</w:t>
       </w:r>
     </w:p>
     <w:p>
       <w:pPr>
         <w:ind w:left="0" w:firstLine="0"/>
       </w:pPr>
-      <w:proofErr w:type="spellStart"/>
-      <w:r>
-        <w:t>Bersihkan</w:t>
-      </w:r>
-      <w:proofErr w:type="spellEnd"/>
-      <w:r>
-        <w:t xml:space="preserve"> dan </w:t>
-      </w:r>
-      <w:proofErr w:type="spellStart"/>
-      <w:r>
-        <w:t>transformasi</w:t>
-      </w:r>
-      <w:proofErr w:type="spellEnd"/>
-      <w:r>
-        <w:t xml:space="preserve"> data </w:t>
-      </w:r>
-      <w:proofErr w:type="spellStart"/>
-      <w:r>
-        <w:t>menggunakan</w:t>
-      </w:r>
-      <w:proofErr w:type="spellEnd"/>
-      <w:r>
-        <w:t xml:space="preserve"> </w:t>
-      </w:r>
-      <w:r>
-        <w:t xml:space="preserve">library </w:t>
-      </w:r>
-      <w:r>
-        <w:t xml:space="preserve">Pandas. </w:t>
-      </w:r>
-      <w:proofErr w:type="spellStart"/>
-      <w:r>
-        <w:t>Misalnya</w:t>
-      </w:r>
-      <w:proofErr w:type="spellEnd"/>
-      <w:r>
-        <w:t xml:space="preserve">, </w:t>
-      </w:r>
-      <w:r>
-        <w:t>handle</w:t>
-      </w:r>
-      <w:r>
-        <w:t xml:space="preserve"> </w:t>
-      </w:r>
-      <w:proofErr w:type="spellStart"/>
-      <w:r>
-        <w:t>nilai</w:t>
-      </w:r>
-      <w:proofErr w:type="spellEnd"/>
-      <w:r>
-        <w:t xml:space="preserve"> yang </w:t>
-      </w:r>
-      <w:proofErr w:type="spellStart"/>
-      <w:r>
-        <w:t>hilang</w:t>
-      </w:r>
-      <w:proofErr w:type="spellEnd"/>
-      <w:r>
-        <w:t xml:space="preserve"> dan </w:t>
-      </w:r>
-      <w:proofErr w:type="spellStart"/>
-      <w:r>
-        <w:t>mengubah</w:t>
-      </w:r>
-      <w:proofErr w:type="spellEnd"/>
-      <w:r>
-        <w:t xml:space="preserve"> </w:t>
-      </w:r>
-      <w:proofErr w:type="spellStart"/>
-      <w:r>
-        <w:t>tipe</w:t>
-      </w:r>
-      <w:proofErr w:type="spellEnd"/>
-      <w:r>
-        <w:t xml:space="preserve"> data:</w:t>
+      <w:r>
+        <w:t>Bersihkan dan transformasi data menggunakan library Pandas. Misalnya, handle nilai yang hilang dan mengubah tipe data:</w:t>
       </w:r>
     </w:p>
     <w:p>
@@ -2150,6 +885,9 @@
         <w:ind w:hanging="1"/>
       </w:pPr>
       <w:r>
+        <w:rPr>
+          <w:noProof/>
+        </w:rPr>
         <w:drawing>
           <wp:inline distT="0" distB="0" distL="0" distR="0" wp14:anchorId="54254E37" wp14:editId="588611AE">
             <wp:extent cx="5149970" cy="1927387"/>
@@ -2200,103 +938,7 @@
         <w:ind w:left="0" w:firstLine="0"/>
       </w:pPr>
       <w:r>
-        <w:t xml:space="preserve">Desain </w:t>
-      </w:r>
-      <w:proofErr w:type="spellStart"/>
-      <w:r>
-        <w:t>skema</w:t>
-      </w:r>
-      <w:proofErr w:type="spellEnd"/>
-      <w:r>
-        <w:t xml:space="preserve"> database (</w:t>
-      </w:r>
-      <w:proofErr w:type="spellStart"/>
-      <w:r>
-        <w:t>skema</w:t>
-      </w:r>
-      <w:proofErr w:type="spellEnd"/>
-      <w:r>
-        <w:t xml:space="preserve"> </w:t>
-      </w:r>
-      <w:proofErr w:type="spellStart"/>
-      <w:r>
-        <w:t>bintang</w:t>
-      </w:r>
-      <w:proofErr w:type="spellEnd"/>
-      <w:r>
-        <w:t xml:space="preserve"> </w:t>
-      </w:r>
-      <w:proofErr w:type="spellStart"/>
-      <w:r>
-        <w:t>atau</w:t>
-      </w:r>
-      <w:proofErr w:type="spellEnd"/>
-      <w:r>
-        <w:t xml:space="preserve"> </w:t>
-      </w:r>
-      <w:proofErr w:type="spellStart"/>
-      <w:r>
-        <w:t>skema</w:t>
-      </w:r>
-      <w:proofErr w:type="spellEnd"/>
-      <w:r>
-        <w:t xml:space="preserve"> </w:t>
-      </w:r>
-      <w:proofErr w:type="spellStart"/>
-      <w:r>
-        <w:t>salju</w:t>
-      </w:r>
-      <w:proofErr w:type="spellEnd"/>
-      <w:r>
-        <w:t xml:space="preserve">) dan buat </w:t>
-      </w:r>
-      <w:proofErr w:type="spellStart"/>
-      <w:r>
-        <w:t>tabel</w:t>
-      </w:r>
-      <w:proofErr w:type="spellEnd"/>
-      <w:r>
-        <w:t xml:space="preserve"> di PostgreSQL. </w:t>
-      </w:r>
-      <w:proofErr w:type="spellStart"/>
-      <w:r>
-        <w:t>Misalnya</w:t>
-      </w:r>
-      <w:proofErr w:type="spellEnd"/>
-      <w:r>
-        <w:t xml:space="preserve">, </w:t>
-      </w:r>
-      <w:proofErr w:type="spellStart"/>
-      <w:r>
-        <w:t>membuat</w:t>
-      </w:r>
-      <w:proofErr w:type="spellEnd"/>
-      <w:r>
-        <w:t xml:space="preserve"> </w:t>
-      </w:r>
-      <w:proofErr w:type="spellStart"/>
-      <w:r>
-        <w:t>tabel</w:t>
-      </w:r>
-      <w:proofErr w:type="spellEnd"/>
-      <w:r>
-        <w:t xml:space="preserve"> </w:t>
-      </w:r>
-      <w:proofErr w:type="spellStart"/>
-      <w:r>
-        <w:t>dengan</w:t>
-      </w:r>
-      <w:proofErr w:type="spellEnd"/>
-      <w:r>
-        <w:t xml:space="preserve"> </w:t>
-      </w:r>
-      <w:proofErr w:type="spellStart"/>
-      <w:r>
-        <w:t>SQLAlchemy</w:t>
-      </w:r>
-      <w:proofErr w:type="spellEnd"/>
-      <w:r>
-        <w:t>:</w:t>
+        <w:t>Desain skema database (skema bintang atau skema salju) dan buat tabel di PostgreSQL. Misalnya, membuat tabel dengan SQLAlchemy:</w:t>
       </w:r>
     </w:p>
     <w:p>
@@ -2304,6 +946,9 @@
         <w:ind w:left="0" w:firstLine="0"/>
       </w:pPr>
       <w:r>
+        <w:rPr>
+          <w:noProof/>
+        </w:rPr>
         <w:drawing>
           <wp:inline distT="0" distB="0" distL="0" distR="0" wp14:anchorId="4D772046" wp14:editId="2DE34376">
             <wp:extent cx="5149850" cy="1843471"/>
@@ -2363,39 +1008,7 @@
         <w:t>S</w:t>
       </w:r>
       <w:r>
-        <w:t xml:space="preserve">krip </w:t>
-      </w:r>
-      <w:proofErr w:type="spellStart"/>
-      <w:r>
-        <w:t>PySpark</w:t>
-      </w:r>
-      <w:proofErr w:type="spellEnd"/>
-      <w:r>
-        <w:t xml:space="preserve"> </w:t>
-      </w:r>
-      <w:proofErr w:type="spellStart"/>
-      <w:r>
-        <w:t>untuk</w:t>
-      </w:r>
-      <w:proofErr w:type="spellEnd"/>
-      <w:r>
-        <w:t xml:space="preserve"> </w:t>
-      </w:r>
-      <w:proofErr w:type="spellStart"/>
-      <w:r>
-        <w:t>memproses</w:t>
-      </w:r>
-      <w:proofErr w:type="spellEnd"/>
-      <w:r>
-        <w:t xml:space="preserve"> data </w:t>
-      </w:r>
-      <w:proofErr w:type="spellStart"/>
-      <w:r>
-        <w:t>secara</w:t>
-      </w:r>
-      <w:proofErr w:type="spellEnd"/>
-      <w:r>
-        <w:t xml:space="preserve"> batch:</w:t>
+        <w:t>krip PySpark untuk memproses data secara batch:</w:t>
       </w:r>
     </w:p>
     <w:p>
@@ -2403,6 +1016,9 @@
         <w:ind w:left="0" w:firstLine="0"/>
       </w:pPr>
       <w:r>
+        <w:rPr>
+          <w:noProof/>
+        </w:rPr>
         <w:drawing>
           <wp:inline distT="0" distB="0" distL="0" distR="0" wp14:anchorId="64855D36" wp14:editId="7CCAF4D3">
             <wp:extent cx="5731510" cy="3992245"/>
@@ -2458,29 +1074,7 @@
         <w:ind w:left="0" w:firstLine="0"/>
       </w:pPr>
       <w:r>
-        <w:t>Set</w:t>
-      </w:r>
-      <w:r>
-        <w:t xml:space="preserve"> Apache Kafka dan </w:t>
-      </w:r>
-      <w:proofErr w:type="spellStart"/>
-      <w:r>
-        <w:t>skrip</w:t>
-      </w:r>
-      <w:proofErr w:type="spellEnd"/>
-      <w:r>
-        <w:t xml:space="preserve"> </w:t>
-      </w:r>
-      <w:proofErr w:type="spellStart"/>
-      <w:r>
-        <w:t>untuk</w:t>
-      </w:r>
-      <w:proofErr w:type="spellEnd"/>
-      <w:r>
-        <w:t xml:space="preserve"> Spark Streaming</w:t>
-      </w:r>
-      <w:r>
-        <w:t>:</w:t>
+        <w:t>Set Apache Kafka dan skrip untuk Spark Streaming:</w:t>
       </w:r>
     </w:p>
     <w:p>
@@ -2488,6 +1082,9 @@
         <w:ind w:left="0" w:firstLine="0"/>
       </w:pPr>
       <w:r>
+        <w:rPr>
+          <w:noProof/>
+        </w:rPr>
         <w:lastRenderedPageBreak/>
         <w:drawing>
           <wp:inline distT="0" distB="0" distL="0" distR="0" wp14:anchorId="6ECA74F6" wp14:editId="7BBDC7A9">
@@ -2534,45 +1131,16 @@
           <w:numId w:val="7"/>
         </w:numPr>
       </w:pPr>
-      <w:proofErr w:type="spellStart"/>
-      <w:r>
-        <w:t>Orkestrasi</w:t>
-      </w:r>
-      <w:proofErr w:type="spellEnd"/>
-      <w:r>
-        <w:t xml:space="preserve"> ETL</w:t>
+      <w:r>
+        <w:t>Orkestrasi ETL</w:t>
       </w:r>
     </w:p>
     <w:p>
       <w:pPr>
         <w:ind w:left="0" w:firstLine="0"/>
       </w:pPr>
-      <w:proofErr w:type="spellStart"/>
-      <w:r>
-        <w:t>Membuat</w:t>
-      </w:r>
-      <w:proofErr w:type="spellEnd"/>
-      <w:r>
-        <w:t xml:space="preserve"> DAG Airflow </w:t>
-      </w:r>
-      <w:proofErr w:type="spellStart"/>
-      <w:r>
-        <w:t>untuk</w:t>
-      </w:r>
-      <w:proofErr w:type="spellEnd"/>
-      <w:r>
-        <w:t xml:space="preserve"> </w:t>
-      </w:r>
-      <w:proofErr w:type="spellStart"/>
-      <w:r>
-        <w:t>mengelola</w:t>
-      </w:r>
-      <w:proofErr w:type="spellEnd"/>
-      <w:r>
-        <w:t xml:space="preserve"> proses ETL</w:t>
-      </w:r>
-      <w:r>
-        <w:t>:</w:t>
+      <w:r>
+        <w:t>Membuat DAG Airflow untuk mengelola proses ETL:</w:t>
       </w:r>
     </w:p>
     <w:p>
@@ -2581,10 +1149,10 @@
       </w:pPr>
       <w:r>
         <w:drawing>
-          <wp:inline distT="0" distB="0" distL="0" distR="0" wp14:anchorId="2C7E59C2" wp14:editId="15A92F64">
-            <wp:extent cx="5356312" cy="3632394"/>
-            <wp:effectExtent l="0" t="0" r="0" b="6350"/>
-            <wp:docPr id="615247976" name="Picture 1"/>
+          <wp:inline distT="0" distB="0" distL="0" distR="0" wp14:anchorId="706AB6D2" wp14:editId="16670964">
+            <wp:extent cx="5731510" cy="3764915"/>
+            <wp:effectExtent l="0" t="0" r="2540" b="6985"/>
+            <wp:docPr id="2002934994" name="Picture 1"/>
             <wp:cNvGraphicFramePr>
               <a:graphicFrameLocks xmlns:a="http://schemas.openxmlformats.org/drawingml/2006/main" noChangeAspect="1"/>
             </wp:cNvGraphicFramePr>
@@ -2592,7 +1160,7 @@
               <a:graphicData uri="http://schemas.openxmlformats.org/drawingml/2006/picture">
                 <pic:pic xmlns:pic="http://schemas.openxmlformats.org/drawingml/2006/picture">
                   <pic:nvPicPr>
-                    <pic:cNvPr id="615247976" name=""/>
+                    <pic:cNvPr id="2002934994" name=""/>
                     <pic:cNvPicPr/>
                   </pic:nvPicPr>
                   <pic:blipFill>
@@ -2604,7 +1172,7 @@
                   <pic:spPr>
                     <a:xfrm>
                       <a:off x="0" y="0"/>
-                      <a:ext cx="5371949" cy="3642999"/>
+                      <a:ext cx="5731510" cy="3764915"/>
                     </a:xfrm>
                     <a:prstGeom prst="rect">
                       <a:avLst/>
@@ -2623,279 +1191,15 @@
       </w:pPr>
       <w:r>
         <w:lastRenderedPageBreak/>
-        <w:t xml:space="preserve">4. </w:t>
-      </w:r>
-      <w:r>
-        <w:t>Kesimpulan</w:t>
+        <w:t>4. Kesimpulan</w:t>
       </w:r>
     </w:p>
     <w:p>
       <w:pPr>
         <w:pStyle w:val="NormalWeb"/>
       </w:pPr>
-      <w:proofErr w:type="spellStart"/>
-      <w:r>
-        <w:t>Proyek</w:t>
-      </w:r>
-      <w:proofErr w:type="spellEnd"/>
-      <w:r>
-        <w:t xml:space="preserve"> </w:t>
-      </w:r>
-      <w:proofErr w:type="spellStart"/>
-      <w:r>
-        <w:t>ini</w:t>
-      </w:r>
-      <w:proofErr w:type="spellEnd"/>
-      <w:r>
-        <w:t xml:space="preserve"> </w:t>
-      </w:r>
-      <w:proofErr w:type="spellStart"/>
-      <w:r>
-        <w:t>mencakup</w:t>
-      </w:r>
-      <w:proofErr w:type="spellEnd"/>
-      <w:r>
-        <w:t xml:space="preserve"> </w:t>
-      </w:r>
-      <w:proofErr w:type="spellStart"/>
-      <w:r>
-        <w:t>seluruh</w:t>
-      </w:r>
-      <w:proofErr w:type="spellEnd"/>
-      <w:r>
-        <w:t xml:space="preserve"> </w:t>
-      </w:r>
-      <w:proofErr w:type="spellStart"/>
-      <w:r>
-        <w:t>tahapan</w:t>
-      </w:r>
-      <w:proofErr w:type="spellEnd"/>
-      <w:r>
-        <w:t xml:space="preserve"> </w:t>
-      </w:r>
-      <w:proofErr w:type="spellStart"/>
-      <w:r>
-        <w:t>penting</w:t>
-      </w:r>
-      <w:proofErr w:type="spellEnd"/>
-      <w:r>
-        <w:t xml:space="preserve"> </w:t>
-      </w:r>
-      <w:proofErr w:type="spellStart"/>
-      <w:r>
-        <w:t>dalam</w:t>
-      </w:r>
-      <w:proofErr w:type="spellEnd"/>
-      <w:r>
-        <w:t xml:space="preserve"> </w:t>
-      </w:r>
-      <w:proofErr w:type="spellStart"/>
-      <w:r>
-        <w:t>rekayasa</w:t>
-      </w:r>
-      <w:proofErr w:type="spellEnd"/>
-      <w:r>
-        <w:t xml:space="preserve"> data, </w:t>
-      </w:r>
-      <w:proofErr w:type="spellStart"/>
-      <w:r>
-        <w:t>mulai</w:t>
-      </w:r>
-      <w:proofErr w:type="spellEnd"/>
-      <w:r>
-        <w:t xml:space="preserve"> </w:t>
-      </w:r>
-      <w:proofErr w:type="spellStart"/>
-      <w:r>
-        <w:t>dari</w:t>
-      </w:r>
-      <w:proofErr w:type="spellEnd"/>
-      <w:r>
-        <w:t xml:space="preserve"> </w:t>
-      </w:r>
-      <w:proofErr w:type="spellStart"/>
-      <w:r>
-        <w:t>ekstraksi</w:t>
-      </w:r>
-      <w:proofErr w:type="spellEnd"/>
-      <w:r>
-        <w:t xml:space="preserve"> data </w:t>
-      </w:r>
-      <w:proofErr w:type="spellStart"/>
-      <w:r>
-        <w:t>hingga</w:t>
-      </w:r>
-      <w:proofErr w:type="spellEnd"/>
-      <w:r>
-        <w:t xml:space="preserve"> </w:t>
-      </w:r>
-      <w:proofErr w:type="spellStart"/>
-      <w:r>
-        <w:t>visualisasi</w:t>
-      </w:r>
-      <w:proofErr w:type="spellEnd"/>
-      <w:r>
-        <w:t xml:space="preserve"> </w:t>
-      </w:r>
-      <w:proofErr w:type="spellStart"/>
-      <w:r>
-        <w:t>akhir</w:t>
-      </w:r>
-      <w:proofErr w:type="spellEnd"/>
-      <w:r>
-        <w:t xml:space="preserve">. </w:t>
-      </w:r>
-      <w:proofErr w:type="spellStart"/>
-      <w:r>
-        <w:t>Setiap</w:t>
-      </w:r>
-      <w:proofErr w:type="spellEnd"/>
-      <w:r>
-        <w:t xml:space="preserve"> </w:t>
-      </w:r>
-      <w:proofErr w:type="spellStart"/>
-      <w:r>
-        <w:t>tahap</w:t>
-      </w:r>
-      <w:proofErr w:type="spellEnd"/>
-      <w:r>
-        <w:t xml:space="preserve"> </w:t>
-      </w:r>
-      <w:proofErr w:type="spellStart"/>
-      <w:r>
-        <w:t>diuji</w:t>
-      </w:r>
-      <w:proofErr w:type="spellEnd"/>
-      <w:r>
-        <w:t xml:space="preserve"> dan </w:t>
-      </w:r>
-      <w:proofErr w:type="spellStart"/>
-      <w:r>
-        <w:t>divalidasi</w:t>
-      </w:r>
-      <w:proofErr w:type="spellEnd"/>
-      <w:r>
-        <w:t xml:space="preserve"> </w:t>
-      </w:r>
-      <w:proofErr w:type="spellStart"/>
-      <w:r>
-        <w:t>untuk</w:t>
-      </w:r>
-      <w:proofErr w:type="spellEnd"/>
-      <w:r>
-        <w:t xml:space="preserve"> </w:t>
-      </w:r>
-      <w:proofErr w:type="spellStart"/>
-      <w:r>
-        <w:t>memastikan</w:t>
-      </w:r>
-      <w:proofErr w:type="spellEnd"/>
-      <w:r>
-        <w:t xml:space="preserve"> </w:t>
-      </w:r>
-      <w:proofErr w:type="spellStart"/>
-      <w:r>
-        <w:t>bahwa</w:t>
-      </w:r>
-      <w:proofErr w:type="spellEnd"/>
-      <w:r>
-        <w:t xml:space="preserve"> data </w:t>
-      </w:r>
-      <w:proofErr w:type="spellStart"/>
-      <w:r>
-        <w:t>diproses</w:t>
-      </w:r>
-      <w:proofErr w:type="spellEnd"/>
-      <w:r>
-        <w:t xml:space="preserve"> dan </w:t>
-      </w:r>
-      <w:proofErr w:type="spellStart"/>
-      <w:r>
-        <w:t>dianalisis</w:t>
-      </w:r>
-      <w:proofErr w:type="spellEnd"/>
-      <w:r>
-        <w:t xml:space="preserve"> </w:t>
-      </w:r>
-      <w:proofErr w:type="spellStart"/>
-      <w:r>
-        <w:t>dengan</w:t>
-      </w:r>
-      <w:proofErr w:type="spellEnd"/>
-      <w:r>
-        <w:t xml:space="preserve"> </w:t>
-      </w:r>
-      <w:proofErr w:type="spellStart"/>
-      <w:r>
-        <w:t>benar</w:t>
-      </w:r>
-      <w:proofErr w:type="spellEnd"/>
-      <w:r>
-        <w:t xml:space="preserve">. </w:t>
-      </w:r>
-      <w:proofErr w:type="spellStart"/>
-      <w:r>
-        <w:t>Dengan</w:t>
-      </w:r>
-      <w:proofErr w:type="spellEnd"/>
-      <w:r>
-        <w:t xml:space="preserve"> </w:t>
-      </w:r>
-      <w:proofErr w:type="spellStart"/>
-      <w:r>
-        <w:t>panduan</w:t>
-      </w:r>
-      <w:proofErr w:type="spellEnd"/>
-      <w:r>
-        <w:t xml:space="preserve"> </w:t>
-      </w:r>
-      <w:proofErr w:type="spellStart"/>
-      <w:r>
-        <w:t>ini</w:t>
-      </w:r>
-      <w:proofErr w:type="spellEnd"/>
-      <w:r>
-        <w:t xml:space="preserve">, Anda </w:t>
-      </w:r>
-      <w:proofErr w:type="spellStart"/>
-      <w:r>
-        <w:t>dapat</w:t>
-      </w:r>
-      <w:proofErr w:type="spellEnd"/>
-      <w:r>
-        <w:t xml:space="preserve"> </w:t>
-      </w:r>
-      <w:proofErr w:type="spellStart"/>
-      <w:r>
-        <w:t>menjalankan</w:t>
-      </w:r>
-      <w:proofErr w:type="spellEnd"/>
-      <w:r>
-        <w:t xml:space="preserve"> </w:t>
-      </w:r>
-      <w:proofErr w:type="spellStart"/>
-      <w:r>
-        <w:t>proyek</w:t>
-      </w:r>
-      <w:proofErr w:type="spellEnd"/>
-      <w:r>
-        <w:t xml:space="preserve"> </w:t>
-      </w:r>
-      <w:proofErr w:type="spellStart"/>
-      <w:r>
-        <w:t>ini</w:t>
-      </w:r>
-      <w:proofErr w:type="spellEnd"/>
-      <w:r>
-        <w:t xml:space="preserve"> </w:t>
-      </w:r>
-      <w:proofErr w:type="spellStart"/>
-      <w:r>
-        <w:t>secara</w:t>
-      </w:r>
-      <w:proofErr w:type="spellEnd"/>
-      <w:r>
-        <w:t xml:space="preserve"> end-to-end.</w:t>
+      <w:r>
+        <w:t>Proyek ini mencakup seluruh tahapan penting dalam rekayasa data, mulai dari ekstraksi data hingga visualisasi akhir. Setiap tahap diuji dan divalidasi untuk memastikan bahwa data diproses dan dianalisis dengan benar. Dengan panduan ini, Anda dapat menjalankan proyek ini secara end-to-end.</w:t>
       </w:r>
     </w:p>
     <w:p>
@@ -2908,15 +1212,7 @@
         <w:pStyle w:val="Heading3"/>
       </w:pPr>
       <w:r>
-        <w:t xml:space="preserve">5. </w:t>
-      </w:r>
-      <w:proofErr w:type="spellStart"/>
-      <w:r>
-        <w:t>Visualisasi</w:t>
-      </w:r>
-      <w:proofErr w:type="spellEnd"/>
-      <w:r>
-        <w:t xml:space="preserve"> </w:t>
+        <w:t xml:space="preserve">5. Visualisasi </w:t>
       </w:r>
     </w:p>
     <w:p>
@@ -2924,15 +1220,7 @@
         <w:pStyle w:val="Heading3"/>
       </w:pPr>
       <w:r>
-        <w:t xml:space="preserve">Load Data </w:t>
-      </w:r>
-      <w:proofErr w:type="spellStart"/>
-      <w:r>
-        <w:t>ke</w:t>
-      </w:r>
-      <w:proofErr w:type="spellEnd"/>
-      <w:r>
-        <w:t xml:space="preserve"> PostgreSQL</w:t>
+        <w:t>Load Data ke PostgreSQL</w:t>
       </w:r>
     </w:p>
     <w:p>
@@ -2940,6 +1228,9 @@
         <w:pStyle w:val="Heading3"/>
       </w:pPr>
       <w:r>
+        <w:rPr>
+          <w:noProof/>
+        </w:rPr>
         <w:drawing>
           <wp:inline distT="0" distB="0" distL="0" distR="0" wp14:anchorId="7CAA9E7F" wp14:editId="0C747237">
             <wp:extent cx="4857750" cy="2933702"/>
@@ -2990,6 +1281,9 @@
         <w:pStyle w:val="Heading3"/>
       </w:pPr>
       <w:r>
+        <w:rPr>
+          <w:noProof/>
+        </w:rPr>
         <w:drawing>
           <wp:inline distT="0" distB="0" distL="0" distR="0" wp14:anchorId="4277BACC" wp14:editId="6D57BE7B">
             <wp:extent cx="4882101" cy="2833198"/>
@@ -3751,15 +2045,6 @@
   </w:num>
   <w:num w:numId="2" w16cid:durableId="160434537">
     <w:abstractNumId w:val="0"/>
-    <w:lvlOverride w:ilvl="0"/>
-    <w:lvlOverride w:ilvl="1"/>
-    <w:lvlOverride w:ilvl="2"/>
-    <w:lvlOverride w:ilvl="3"/>
-    <w:lvlOverride w:ilvl="4"/>
-    <w:lvlOverride w:ilvl="5"/>
-    <w:lvlOverride w:ilvl="6"/>
-    <w:lvlOverride w:ilvl="7"/>
-    <w:lvlOverride w:ilvl="8"/>
   </w:num>
   <w:num w:numId="3" w16cid:durableId="693850099">
     <w:abstractNumId w:val="2"/>

</xml_diff>